<commit_message>
Supllymentry problem 1 solved
</commit_message>
<xml_diff>
--- a/RutRupala.docx
+++ b/RutRupala.docx
@@ -67,16 +67,50 @@
       </w:pPr>
       <w:r>
         <w:rPr/>
+      </w:r>
+    </w:p>
+    <w:p>
+      <w:pPr>
+        <w:pStyle w:val="Normal"/>
+        <w:bidi w:val="0"/>
+        <w:jc w:val="start"/>
+        <w:rPr/>
+      </w:pPr>
+      <w:r>
+        <w:rPr/>
+        <w:t>Practical 6 : Code for Converting Temperature :</w:t>
+      </w:r>
+    </w:p>
+    <w:p>
+      <w:pPr>
+        <w:pStyle w:val="Normal"/>
+        <w:bidi w:val="0"/>
+        <w:jc w:val="start"/>
+        <w:rPr/>
+      </w:pPr>
+      <w:r>
+        <w:rPr/>
+      </w:r>
+    </w:p>
+    <w:p>
+      <w:pPr>
+        <w:pStyle w:val="Normal"/>
+        <w:bidi w:val="0"/>
+        <w:jc w:val="start"/>
+        <w:rPr/>
+      </w:pPr>
+      <w:r>
+        <w:rPr/>
         <w:drawing>
-          <wp:anchor behindDoc="0" distT="0" distB="0" distL="0" distR="0" simplePos="0" locked="0" layoutInCell="0" allowOverlap="1" relativeHeight="2">
+          <wp:anchor behindDoc="0" distT="0" distB="0" distL="0" distR="0" simplePos="0" locked="0" layoutInCell="0" allowOverlap="1" relativeHeight="5">
             <wp:simplePos x="0" y="0"/>
             <wp:positionH relativeFrom="column">
-              <wp:posOffset>-47625</wp:posOffset>
+              <wp:align>center</wp:align>
             </wp:positionH>
             <wp:positionV relativeFrom="paragraph">
-              <wp:posOffset>1327785</wp:posOffset>
+              <wp:posOffset>635</wp:posOffset>
             </wp:positionV>
-            <wp:extent cx="6120130" cy="4427855"/>
+            <wp:extent cx="6039485" cy="5753735"/>
             <wp:effectExtent l="0" t="0" r="0" b="0"/>
             <wp:wrapSquare wrapText="largest"/>
             <wp:docPr id="1" name="Image1" descr="" title=""/>
@@ -101,7 +135,7 @@
                   <pic:spPr bwMode="auto">
                     <a:xfrm>
                       <a:off x="0" y="0"/>
-                      <a:ext cx="6120130" cy="4427855"/>
+                      <a:ext cx="6039485" cy="5753735"/>
                     </a:xfrm>
                     <a:prstGeom prst="rect">
                       <a:avLst/>
@@ -124,40 +158,6 @@
       </w:pPr>
       <w:r>
         <w:rPr/>
-        <w:t>Practical 6 : Code for Converting Temperature :</w:t>
-      </w:r>
-    </w:p>
-    <w:p>
-      <w:pPr>
-        <w:pStyle w:val="Normal"/>
-        <w:bidi w:val="0"/>
-        <w:jc w:val="start"/>
-        <w:rPr/>
-      </w:pPr>
-      <w:r>
-        <w:rPr/>
-      </w:r>
-    </w:p>
-    <w:p>
-      <w:pPr>
-        <w:pStyle w:val="Normal"/>
-        <w:bidi w:val="0"/>
-        <w:jc w:val="start"/>
-        <w:rPr/>
-      </w:pPr>
-      <w:r>
-        <w:rPr/>
-      </w:r>
-    </w:p>
-    <w:p>
-      <w:pPr>
-        <w:pStyle w:val="Normal"/>
-        <w:bidi w:val="0"/>
-        <w:jc w:val="start"/>
-        <w:rPr/>
-      </w:pPr>
-      <w:r>
-        <w:rPr/>
       </w:r>
     </w:p>
     <w:p>
@@ -202,7 +202,7 @@
       </w:pPr>
       <w:r>
         <w:drawing>
-          <wp:anchor behindDoc="0" distT="0" distB="0" distL="0" distR="0" simplePos="0" locked="0" layoutInCell="0" allowOverlap="1" relativeHeight="3">
+          <wp:anchor behindDoc="0" distT="0" distB="0" distL="0" distR="0" simplePos="0" locked="0" layoutInCell="0" allowOverlap="1" relativeHeight="2">
             <wp:simplePos x="0" y="0"/>
             <wp:positionH relativeFrom="column">
               <wp:posOffset>-38100</wp:posOffset>
@@ -307,7 +307,7 @@
       <w:r>
         <w:rPr/>
         <w:drawing>
-          <wp:anchor behindDoc="0" distT="0" distB="0" distL="0" distR="0" simplePos="0" locked="0" layoutInCell="0" allowOverlap="1" relativeHeight="4">
+          <wp:anchor behindDoc="0" distT="0" distB="0" distL="0" distR="0" simplePos="0" locked="0" layoutInCell="0" allowOverlap="1" relativeHeight="3">
             <wp:simplePos x="0" y="0"/>
             <wp:positionH relativeFrom="column">
               <wp:align>center</wp:align>
@@ -386,7 +386,7 @@
       </w:pPr>
       <w:r>
         <w:drawing>
-          <wp:anchor behindDoc="0" distT="0" distB="0" distL="0" distR="0" simplePos="0" locked="0" layoutInCell="0" allowOverlap="1" relativeHeight="5">
+          <wp:anchor behindDoc="0" distT="0" distB="0" distL="0" distR="0" simplePos="0" locked="0" layoutInCell="0" allowOverlap="1" relativeHeight="4">
             <wp:simplePos x="0" y="0"/>
             <wp:positionH relativeFrom="column">
               <wp:align>center</wp:align>

</xml_diff>

<commit_message>
doc update added prac 7
</commit_message>
<xml_diff>
--- a/RutRupala.docx
+++ b/RutRupala.docx
@@ -385,6 +385,7 @@
         <w:rPr/>
       </w:pPr>
       <w:r>
+        <w:rPr/>
         <w:drawing>
           <wp:anchor behindDoc="0" distT="0" distB="0" distL="0" distR="0" simplePos="0" locked="0" layoutInCell="0" allowOverlap="1" relativeHeight="4">
             <wp:simplePos x="0" y="0"/>
@@ -394,7 +395,7 @@
             <wp:positionV relativeFrom="paragraph">
               <wp:posOffset>635</wp:posOffset>
             </wp:positionV>
-            <wp:extent cx="6029960" cy="2514600"/>
+            <wp:extent cx="6029960" cy="2348230"/>
             <wp:effectExtent l="0" t="0" r="0" b="0"/>
             <wp:wrapSquare wrapText="largest"/>
             <wp:docPr id="4" name="Image4" descr="" title=""/>
@@ -419,7 +420,7 @@
                   <pic:spPr bwMode="auto">
                     <a:xfrm>
                       <a:off x="0" y="0"/>
-                      <a:ext cx="6029960" cy="2514600"/>
+                      <a:ext cx="6029960" cy="2348230"/>
                     </a:xfrm>
                     <a:prstGeom prst="rect">
                       <a:avLst/>
@@ -432,9 +433,206 @@
           </wp:anchor>
         </w:drawing>
       </w:r>
-      <w:r>
-        <w:rPr/>
-        <w:t>Output for  -40 degree Celsius :</w:t>
+    </w:p>
+    <w:p>
+      <w:pPr>
+        <w:pStyle w:val="Normal"/>
+        <w:bidi w:val="0"/>
+        <w:jc w:val="start"/>
+        <w:rPr/>
+      </w:pPr>
+      <w:r>
+        <w:rPr/>
+        <w:t>O</w:t>
+      </w:r>
+      <w:r>
+        <w:rPr/>
+        <w:t>utput for  -40 degree Celsius :</w:t>
+      </w:r>
+    </w:p>
+    <w:p>
+      <w:pPr>
+        <w:pStyle w:val="Normal"/>
+        <w:bidi w:val="0"/>
+        <w:jc w:val="start"/>
+        <w:rPr/>
+      </w:pPr>
+      <w:r>
+        <w:rPr/>
+      </w:r>
+    </w:p>
+    <w:p>
+      <w:pPr>
+        <w:pStyle w:val="Normal"/>
+        <w:bidi w:val="0"/>
+        <w:jc w:val="start"/>
+        <w:rPr/>
+      </w:pPr>
+      <w:r>
+        <w:rPr/>
+      </w:r>
+    </w:p>
+    <w:p>
+      <w:pPr>
+        <w:pStyle w:val="Normal"/>
+        <w:bidi w:val="0"/>
+        <w:jc w:val="start"/>
+        <w:rPr/>
+      </w:pPr>
+      <w:r>
+        <w:rPr/>
+        <w:t>Practical 7 : Automated ticket Calc</w:t>
+      </w:r>
+    </w:p>
+    <w:p>
+      <w:pPr>
+        <w:pStyle w:val="Normal"/>
+        <w:bidi w:val="0"/>
+        <w:jc w:val="start"/>
+        <w:rPr/>
+      </w:pPr>
+      <w:r>
+        <w:drawing>
+          <wp:anchor behindDoc="0" distT="0" distB="0" distL="0" distR="0" simplePos="0" locked="0" layoutInCell="0" allowOverlap="1" relativeHeight="6">
+            <wp:simplePos x="0" y="0"/>
+            <wp:positionH relativeFrom="column">
+              <wp:posOffset>126365</wp:posOffset>
+            </wp:positionH>
+            <wp:positionV relativeFrom="paragraph">
+              <wp:posOffset>175260</wp:posOffset>
+            </wp:positionV>
+            <wp:extent cx="5868035" cy="5741035"/>
+            <wp:effectExtent l="0" t="0" r="0" b="0"/>
+            <wp:wrapSquare wrapText="largest"/>
+            <wp:docPr id="5" name="Image5" descr="" title=""/>
+            <wp:cNvGraphicFramePr>
+              <a:graphicFrameLocks xmlns:a="http://schemas.openxmlformats.org/drawingml/2006/main" noChangeAspect="1"/>
+            </wp:cNvGraphicFramePr>
+            <a:graphic xmlns:a="http://schemas.openxmlformats.org/drawingml/2006/main">
+              <a:graphicData uri="http://schemas.openxmlformats.org/drawingml/2006/picture">
+                <pic:pic xmlns:pic="http://schemas.openxmlformats.org/drawingml/2006/picture">
+                  <pic:nvPicPr>
+                    <pic:cNvPr id="5" name="Image5" descr="" title=""/>
+                    <pic:cNvPicPr>
+                      <a:picLocks noChangeAspect="1" noChangeArrowheads="1"/>
+                    </pic:cNvPicPr>
+                  </pic:nvPicPr>
+                  <pic:blipFill>
+                    <a:blip r:embed="rId6"/>
+                    <a:stretch>
+                      <a:fillRect/>
+                    </a:stretch>
+                  </pic:blipFill>
+                  <pic:spPr bwMode="auto">
+                    <a:xfrm>
+                      <a:off x="0" y="0"/>
+                      <a:ext cx="5868035" cy="5741035"/>
+                    </a:xfrm>
+                    <a:prstGeom prst="rect">
+                      <a:avLst/>
+                    </a:prstGeom>
+                    <a:noFill/>
+                  </pic:spPr>
+                </pic:pic>
+              </a:graphicData>
+            </a:graphic>
+          </wp:anchor>
+        </w:drawing>
+      </w:r>
+      <w:r>
+        <w:rPr/>
+        <w:t xml:space="preserve"> </w:t>
+      </w:r>
+    </w:p>
+    <w:p>
+      <w:pPr>
+        <w:pStyle w:val="Normal"/>
+        <w:bidi w:val="0"/>
+        <w:jc w:val="start"/>
+        <w:rPr/>
+      </w:pPr>
+      <w:r>
+        <w:rPr/>
+      </w:r>
+    </w:p>
+    <w:p>
+      <w:pPr>
+        <w:pStyle w:val="Normal"/>
+        <w:bidi w:val="0"/>
+        <w:jc w:val="start"/>
+        <w:rPr/>
+      </w:pPr>
+      <w:r>
+        <w:rPr/>
+        <w:drawing>
+          <wp:anchor behindDoc="0" distT="0" distB="0" distL="0" distR="0" simplePos="0" locked="0" layoutInCell="0" allowOverlap="1" relativeHeight="7">
+            <wp:simplePos x="0" y="0"/>
+            <wp:positionH relativeFrom="column">
+              <wp:posOffset>-35560</wp:posOffset>
+            </wp:positionH>
+            <wp:positionV relativeFrom="paragraph">
+              <wp:posOffset>6645275</wp:posOffset>
+            </wp:positionV>
+            <wp:extent cx="5982335" cy="2360295"/>
+            <wp:effectExtent l="0" t="0" r="0" b="0"/>
+            <wp:wrapSquare wrapText="largest"/>
+            <wp:docPr id="6" name="Image6" descr="" title=""/>
+            <wp:cNvGraphicFramePr>
+              <a:graphicFrameLocks xmlns:a="http://schemas.openxmlformats.org/drawingml/2006/main" noChangeAspect="1"/>
+            </wp:cNvGraphicFramePr>
+            <a:graphic xmlns:a="http://schemas.openxmlformats.org/drawingml/2006/main">
+              <a:graphicData uri="http://schemas.openxmlformats.org/drawingml/2006/picture">
+                <pic:pic xmlns:pic="http://schemas.openxmlformats.org/drawingml/2006/picture">
+                  <pic:nvPicPr>
+                    <pic:cNvPr id="6" name="Image6" descr="" title=""/>
+                    <pic:cNvPicPr>
+                      <a:picLocks noChangeAspect="1" noChangeArrowheads="1"/>
+                    </pic:cNvPicPr>
+                  </pic:nvPicPr>
+                  <pic:blipFill>
+                    <a:blip r:embed="rId7"/>
+                    <a:stretch>
+                      <a:fillRect/>
+                    </a:stretch>
+                  </pic:blipFill>
+                  <pic:spPr bwMode="auto">
+                    <a:xfrm>
+                      <a:off x="0" y="0"/>
+                      <a:ext cx="5982335" cy="2360295"/>
+                    </a:xfrm>
+                    <a:prstGeom prst="rect">
+                      <a:avLst/>
+                    </a:prstGeom>
+                    <a:noFill/>
+                  </pic:spPr>
+                </pic:pic>
+              </a:graphicData>
+            </a:graphic>
+          </wp:anchor>
+        </w:drawing>
+      </w:r>
+    </w:p>
+    <w:p>
+      <w:pPr>
+        <w:pStyle w:val="Normal"/>
+        <w:bidi w:val="0"/>
+        <w:jc w:val="start"/>
+        <w:rPr/>
+      </w:pPr>
+      <w:r>
+        <w:rPr/>
+        <w:t xml:space="preserve">Output : </w:t>
+      </w:r>
+    </w:p>
+    <w:p>
+      <w:pPr>
+        <w:pStyle w:val="Normal"/>
+        <w:bidi w:val="0"/>
+        <w:jc w:val="start"/>
+        <w:rPr/>
+      </w:pPr>
+      <w:r>
+        <w:rPr/>
       </w:r>
     </w:p>
     <w:p>
@@ -466,6 +664,7 @@
       <w:pgNumType w:fmt="decimal"/>
       <w:formProt w:val="false"/>
       <w:textDirection w:val="lrTb"/>
+      <w:docGrid w:type="default" w:linePitch="100" w:charSpace="0"/>
     </w:sectPr>
   </w:body>
 </w:document>
@@ -485,7 +684,6 @@
     </w:rPrDefault>
     <w:pPrDefault>
       <w:pPr>
-        <w:widowControl/>
         <w:suppressAutoHyphens w:val="true"/>
       </w:pPr>
     </w:pPrDefault>
@@ -495,7 +693,10 @@
     <w:qFormat/>
     <w:pPr>
       <w:widowControl/>
+      <w:suppressAutoHyphens w:val="true"/>
       <w:bidi w:val="0"/>
+      <w:spacing w:before="0" w:after="0"/>
+      <w:jc w:val="start"/>
     </w:pPr>
     <w:rPr>
       <w:rFonts w:ascii="Liberation Serif" w:hAnsi="Liberation Serif" w:eastAsia="NSimSun" w:cs="Arial"/>

</xml_diff>